<commit_message>
docs: Update MLOps Assignment Report
</commit_message>
<xml_diff>
--- a/MLOps_Assignment_Report.docx
+++ b/MLOps_Assignment_Report.docx
@@ -63,6 +63,8 @@
       <w:pPr>
         <w:jc w:val="center"/>
         <w:rPr>
+          <w:b/>
+          <w:bCs/>
           <w:sz w:val="20"/>
           <w:szCs w:val="20"/>
         </w:rPr>
@@ -102,7 +104,233 @@
           <w:szCs w:val="20"/>
         </w:rPr>
         <w:br/>
+      </w:r>
+      <w:r>
+        <w:rPr>
+          <w:b/>
+          <w:bCs/>
+          <w:sz w:val="20"/>
+          <w:szCs w:val="20"/>
+        </w:rPr>
+        <w:br/>
+      </w:r>
+      <w:r>
+        <w:rPr>
+          <w:b/>
+          <w:bCs/>
+          <w:sz w:val="20"/>
+          <w:szCs w:val="20"/>
+          <w:u w:val="single"/>
+        </w:rPr>
+        <w:t>GROUP NO 36</w:t>
+      </w:r>
+      <w:r>
+        <w:rPr>
+          <w:b/>
+          <w:bCs/>
+          <w:sz w:val="20"/>
+          <w:szCs w:val="20"/>
+          <w:u w:val="single"/>
+        </w:rPr>
+        <w:br/>
+      </w:r>
+      <w:r>
+        <w:rPr>
+          <w:b/>
+          <w:bCs/>
+          <w:sz w:val="20"/>
+          <w:szCs w:val="20"/>
+        </w:rPr>
+        <w:br/>
         <w:t>MAHESHWARI ADITYA LALCHAND (2024AA0582)</w:t>
+      </w:r>
+    </w:p>
+    <w:p>
+      <w:pPr>
+        <w:jc w:val="center"/>
+        <w:rPr>
+          <w:b/>
+          <w:bCs/>
+          <w:sz w:val="20"/>
+          <w:szCs w:val="20"/>
+        </w:rPr>
+      </w:pPr>
+      <w:r>
+        <w:rPr>
+          <w:b/>
+          <w:bCs/>
+          <w:sz w:val="20"/>
+          <w:szCs w:val="20"/>
+        </w:rPr>
+        <w:t>P Kiran Kumar</w:t>
+      </w:r>
+      <w:r>
+        <w:rPr>
+          <w:b/>
+          <w:bCs/>
+          <w:sz w:val="20"/>
+          <w:szCs w:val="20"/>
+        </w:rPr>
+        <w:t xml:space="preserve"> (</w:t>
+      </w:r>
+      <w:r>
+        <w:rPr>
+          <w:b/>
+          <w:bCs/>
+          <w:sz w:val="20"/>
+          <w:szCs w:val="20"/>
+        </w:rPr>
+        <w:t>2024AB05247</w:t>
+      </w:r>
+      <w:r>
+        <w:rPr>
+          <w:b/>
+          <w:bCs/>
+          <w:sz w:val="20"/>
+          <w:szCs w:val="20"/>
+        </w:rPr>
+        <w:t>)</w:t>
+      </w:r>
+    </w:p>
+    <w:p>
+      <w:pPr>
+        <w:jc w:val="center"/>
+        <w:rPr>
+          <w:b/>
+          <w:bCs/>
+          <w:sz w:val="20"/>
+          <w:szCs w:val="20"/>
+        </w:rPr>
+      </w:pPr>
+      <w:r>
+        <w:rPr>
+          <w:b/>
+          <w:bCs/>
+          <w:sz w:val="20"/>
+          <w:szCs w:val="20"/>
+        </w:rPr>
+        <w:t>Sabarinathan M</w:t>
+      </w:r>
+      <w:r>
+        <w:rPr>
+          <w:b/>
+          <w:bCs/>
+          <w:sz w:val="20"/>
+          <w:szCs w:val="20"/>
+        </w:rPr>
+        <w:t xml:space="preserve"> (</w:t>
+      </w:r>
+      <w:r>
+        <w:rPr>
+          <w:b/>
+          <w:bCs/>
+          <w:sz w:val="20"/>
+          <w:szCs w:val="20"/>
+        </w:rPr>
+        <w:t>2024AB05248</w:t>
+      </w:r>
+      <w:r>
+        <w:rPr>
+          <w:b/>
+          <w:bCs/>
+          <w:sz w:val="20"/>
+          <w:szCs w:val="20"/>
+        </w:rPr>
+        <w:t>)</w:t>
+      </w:r>
+    </w:p>
+    <w:p>
+      <w:pPr>
+        <w:jc w:val="center"/>
+        <w:rPr>
+          <w:b/>
+          <w:bCs/>
+          <w:sz w:val="20"/>
+          <w:szCs w:val="20"/>
+        </w:rPr>
+      </w:pPr>
+      <w:r>
+        <w:rPr>
+          <w:b/>
+          <w:bCs/>
+          <w:sz w:val="20"/>
+          <w:szCs w:val="20"/>
+        </w:rPr>
+        <w:t xml:space="preserve">Kannan P Nair </w:t>
+      </w:r>
+      <w:r>
+        <w:rPr>
+          <w:b/>
+          <w:bCs/>
+          <w:sz w:val="20"/>
+          <w:szCs w:val="20"/>
+        </w:rPr>
+        <w:t>(</w:t>
+      </w:r>
+      <w:r>
+        <w:rPr>
+          <w:b/>
+          <w:bCs/>
+          <w:sz w:val="20"/>
+          <w:szCs w:val="20"/>
+        </w:rPr>
+        <w:t>2024AB05250</w:t>
+      </w:r>
+      <w:r>
+        <w:rPr>
+          <w:b/>
+          <w:bCs/>
+          <w:sz w:val="20"/>
+          <w:szCs w:val="20"/>
+        </w:rPr>
+        <w:t>)</w:t>
+      </w:r>
+    </w:p>
+    <w:p>
+      <w:pPr>
+        <w:jc w:val="center"/>
+        <w:rPr>
+          <w:b/>
+          <w:bCs/>
+          <w:sz w:val="20"/>
+          <w:szCs w:val="20"/>
+        </w:rPr>
+      </w:pPr>
+      <w:r>
+        <w:rPr>
+          <w:b/>
+          <w:bCs/>
+          <w:sz w:val="20"/>
+          <w:szCs w:val="20"/>
+        </w:rPr>
+        <w:t>Vishal Arora</w:t>
+      </w:r>
+      <w:r>
+        <w:rPr>
+          <w:b/>
+          <w:bCs/>
+          <w:sz w:val="20"/>
+          <w:szCs w:val="20"/>
+        </w:rPr>
+        <w:t xml:space="preserve"> (</w:t>
+      </w:r>
+      <w:r>
+        <w:rPr>
+          <w:b/>
+          <w:bCs/>
+          <w:sz w:val="20"/>
+          <w:szCs w:val="20"/>
+        </w:rPr>
+        <w:t>2024AB05008</w:t>
+      </w:r>
+      <w:r>
+        <w:rPr>
+          <w:b/>
+          <w:bCs/>
+          <w:sz w:val="20"/>
+          <w:szCs w:val="20"/>
+        </w:rPr>
+        <w:t>)</w:t>
       </w:r>
     </w:p>
     <w:p>
@@ -558,12 +786,6 @@
         <w:gridCol w:w="1328"/>
       </w:tblGrid>
       <w:tr>
-        <w:tblPrEx>
-          <w:tblCellMar>
-            <w:top w:w="0" w:type="dxa"/>
-            <w:bottom w:w="0" w:type="dxa"/>
-          </w:tblCellMar>
-        </w:tblPrEx>
         <w:trPr>
           <w:tblHeader/>
         </w:trPr>
@@ -619,12 +841,6 @@
         </w:tc>
       </w:tr>
       <w:tr>
-        <w:tblPrEx>
-          <w:tblCellMar>
-            <w:top w:w="0" w:type="dxa"/>
-            <w:bottom w:w="0" w:type="dxa"/>
-          </w:tblCellMar>
-        </w:tblPrEx>
         <w:tc>
           <w:tcPr>
             <w:tcW w:w="0" w:type="auto"/>
@@ -659,12 +875,6 @@
         </w:tc>
       </w:tr>
       <w:tr>
-        <w:tblPrEx>
-          <w:tblCellMar>
-            <w:top w:w="0" w:type="dxa"/>
-            <w:bottom w:w="0" w:type="dxa"/>
-          </w:tblCellMar>
-        </w:tblPrEx>
         <w:tc>
           <w:tcPr>
             <w:tcW w:w="0" w:type="auto"/>
@@ -699,12 +909,6 @@
         </w:tc>
       </w:tr>
       <w:tr>
-        <w:tblPrEx>
-          <w:tblCellMar>
-            <w:top w:w="0" w:type="dxa"/>
-            <w:bottom w:w="0" w:type="dxa"/>
-          </w:tblCellMar>
-        </w:tblPrEx>
         <w:tc>
           <w:tcPr>
             <w:tcW w:w="0" w:type="auto"/>
@@ -739,12 +943,6 @@
         </w:tc>
       </w:tr>
       <w:tr>
-        <w:tblPrEx>
-          <w:tblCellMar>
-            <w:top w:w="0" w:type="dxa"/>
-            <w:bottom w:w="0" w:type="dxa"/>
-          </w:tblCellMar>
-        </w:tblPrEx>
         <w:tc>
           <w:tcPr>
             <w:tcW w:w="0" w:type="auto"/>
@@ -1137,12 +1335,6 @@
         <w:gridCol w:w="965"/>
       </w:tblGrid>
       <w:tr>
-        <w:tblPrEx>
-          <w:tblCellMar>
-            <w:top w:w="0" w:type="dxa"/>
-            <w:bottom w:w="0" w:type="dxa"/>
-          </w:tblCellMar>
-        </w:tblPrEx>
         <w:trPr>
           <w:tblHeader/>
         </w:trPr>
@@ -1310,12 +1502,6 @@
         </w:tc>
       </w:tr>
       <w:tr>
-        <w:tblPrEx>
-          <w:tblCellMar>
-            <w:top w:w="0" w:type="dxa"/>
-            <w:bottom w:w="0" w:type="dxa"/>
-          </w:tblCellMar>
-        </w:tblPrEx>
         <w:tc>
           <w:tcPr>
             <w:tcW w:w="0" w:type="auto"/>
@@ -1443,12 +1629,6 @@
         </w:tc>
       </w:tr>
       <w:tr>
-        <w:tblPrEx>
-          <w:tblCellMar>
-            <w:top w:w="0" w:type="dxa"/>
-            <w:bottom w:w="0" w:type="dxa"/>
-          </w:tblCellMar>
-        </w:tblPrEx>
         <w:tc>
           <w:tcPr>
             <w:tcW w:w="0" w:type="auto"/>
@@ -1562,12 +1742,6 @@
         </w:tc>
       </w:tr>
       <w:tr>
-        <w:tblPrEx>
-          <w:tblCellMar>
-            <w:top w:w="0" w:type="dxa"/>
-            <w:bottom w:w="0" w:type="dxa"/>
-          </w:tblCellMar>
-        </w:tblPrEx>
         <w:tc>
           <w:tcPr>
             <w:tcW w:w="0" w:type="auto"/>
@@ -2232,12 +2406,6 @@
         <w:gridCol w:w="4623"/>
       </w:tblGrid>
       <w:tr>
-        <w:tblPrEx>
-          <w:tblCellMar>
-            <w:top w:w="0" w:type="dxa"/>
-            <w:bottom w:w="0" w:type="dxa"/>
-          </w:tblCellMar>
-        </w:tblPrEx>
         <w:trPr>
           <w:tblHeader/>
         </w:trPr>
@@ -2293,12 +2461,6 @@
         </w:tc>
       </w:tr>
       <w:tr>
-        <w:tblPrEx>
-          <w:tblCellMar>
-            <w:top w:w="0" w:type="dxa"/>
-            <w:bottom w:w="0" w:type="dxa"/>
-          </w:tblCellMar>
-        </w:tblPrEx>
         <w:tc>
           <w:tcPr>
             <w:tcW w:w="0" w:type="auto"/>
@@ -2337,12 +2499,6 @@
         </w:tc>
       </w:tr>
       <w:tr>
-        <w:tblPrEx>
-          <w:tblCellMar>
-            <w:top w:w="0" w:type="dxa"/>
-            <w:bottom w:w="0" w:type="dxa"/>
-          </w:tblCellMar>
-        </w:tblPrEx>
         <w:tc>
           <w:tcPr>
             <w:tcW w:w="0" w:type="auto"/>
@@ -2389,12 +2545,6 @@
         </w:tc>
       </w:tr>
       <w:tr>
-        <w:tblPrEx>
-          <w:tblCellMar>
-            <w:top w:w="0" w:type="dxa"/>
-            <w:bottom w:w="0" w:type="dxa"/>
-          </w:tblCellMar>
-        </w:tblPrEx>
         <w:tc>
           <w:tcPr>
             <w:tcW w:w="0" w:type="auto"/>
@@ -2433,12 +2583,6 @@
         </w:tc>
       </w:tr>
       <w:tr>
-        <w:tblPrEx>
-          <w:tblCellMar>
-            <w:top w:w="0" w:type="dxa"/>
-            <w:bottom w:w="0" w:type="dxa"/>
-          </w:tblCellMar>
-        </w:tblPrEx>
         <w:tc>
           <w:tcPr>
             <w:tcW w:w="0" w:type="auto"/>
@@ -2477,12 +2621,6 @@
         </w:tc>
       </w:tr>
       <w:tr>
-        <w:tblPrEx>
-          <w:tblCellMar>
-            <w:top w:w="0" w:type="dxa"/>
-            <w:bottom w:w="0" w:type="dxa"/>
-          </w:tblCellMar>
-        </w:tblPrEx>
         <w:tc>
           <w:tcPr>
             <w:tcW w:w="0" w:type="auto"/>
@@ -2526,12 +2664,6 @@
         </w:tc>
       </w:tr>
       <w:tr>
-        <w:tblPrEx>
-          <w:tblCellMar>
-            <w:top w:w="0" w:type="dxa"/>
-            <w:bottom w:w="0" w:type="dxa"/>
-          </w:tblCellMar>
-        </w:tblPrEx>
         <w:tc>
           <w:tcPr>
             <w:tcW w:w="0" w:type="auto"/>
@@ -2818,12 +2950,6 @@
         <w:gridCol w:w="3222"/>
       </w:tblGrid>
       <w:tr>
-        <w:tblPrEx>
-          <w:tblCellMar>
-            <w:top w:w="0" w:type="dxa"/>
-            <w:bottom w:w="0" w:type="dxa"/>
-          </w:tblCellMar>
-        </w:tblPrEx>
         <w:trPr>
           <w:tblHeader/>
         </w:trPr>
@@ -2904,12 +3030,6 @@
         </w:tc>
       </w:tr>
       <w:tr>
-        <w:tblPrEx>
-          <w:tblCellMar>
-            <w:top w:w="0" w:type="dxa"/>
-            <w:bottom w:w="0" w:type="dxa"/>
-          </w:tblCellMar>
-        </w:tblPrEx>
         <w:tc>
           <w:tcPr>
             <w:tcW w:w="0" w:type="auto"/>
@@ -2968,12 +3088,6 @@
         </w:tc>
       </w:tr>
       <w:tr>
-        <w:tblPrEx>
-          <w:tblCellMar>
-            <w:top w:w="0" w:type="dxa"/>
-            <w:bottom w:w="0" w:type="dxa"/>
-          </w:tblCellMar>
-        </w:tblPrEx>
         <w:tc>
           <w:tcPr>
             <w:tcW w:w="0" w:type="auto"/>
@@ -3032,12 +3146,6 @@
         </w:tc>
       </w:tr>
       <w:tr>
-        <w:tblPrEx>
-          <w:tblCellMar>
-            <w:top w:w="0" w:type="dxa"/>
-            <w:bottom w:w="0" w:type="dxa"/>
-          </w:tblCellMar>
-        </w:tblPrEx>
         <w:tc>
           <w:tcPr>
             <w:tcW w:w="0" w:type="auto"/>
@@ -3096,12 +3204,6 @@
         </w:tc>
       </w:tr>
       <w:tr>
-        <w:tblPrEx>
-          <w:tblCellMar>
-            <w:top w:w="0" w:type="dxa"/>
-            <w:bottom w:w="0" w:type="dxa"/>
-          </w:tblCellMar>
-        </w:tblPrEx>
         <w:tc>
           <w:tcPr>
             <w:tcW w:w="0" w:type="auto"/>

</xml_diff>